<commit_message>
Final Project - edited Docx
</commit_message>
<xml_diff>
--- a/Mini project in Image Processing - Video Jenre.docx
+++ b/Mini project in Image Processing - Video Jenre.docx
@@ -102,7 +102,6 @@
     <w:p>
       <w:pPr>
         <w:rPr>
-          <w:rFonts w:hint="cs"/>
           <w:b/>
           <w:bCs/>
           <w:u w:val="single"/>
@@ -150,19 +149,62 @@
           <w:rPr>
             <w:rStyle w:val="Hyperlink"/>
           </w:rPr>
-          <w:t>https://github.com/roye52371/Video-Genre/tree/m</w:t>
+          <w:t>https://github.com/roye52371/Video-Genre/tree/master</w:t>
         </w:r>
+      </w:hyperlink>
+    </w:p>
+    <w:p>
+      <w:pPr>
+        <w:rPr>
+          <w:b/>
+          <w:bCs/>
+          <w:rtl/>
+        </w:rPr>
+      </w:pPr>
+      <w:r>
+        <w:rPr>
+          <w:rFonts w:hint="cs"/>
+          <w:b/>
+          <w:bCs/>
+          <w:rtl/>
+        </w:rPr>
+        <w:t>קישור ל-</w:t>
+      </w:r>
+      <w:r>
+        <w:rPr>
+          <w:b/>
+          <w:bCs/>
+        </w:rPr>
+        <w:t>Drive</w:t>
+      </w:r>
+      <w:r>
+        <w:rPr>
+          <w:rFonts w:hint="cs"/>
+          <w:b/>
+          <w:bCs/>
+          <w:rtl/>
+        </w:rPr>
+        <w:t xml:space="preserve"> שמכיל את הדאטה סט המלא(להיכנס עם מייל אוניברסיטאי):</w:t>
+      </w:r>
+    </w:p>
+    <w:p>
+      <w:pPr>
+        <w:jc w:val="right"/>
+        <w:rPr>
+          <w:rFonts w:hint="cs"/>
+          <w:b/>
+          <w:bCs/>
+          <w:rtl/>
+        </w:rPr>
+      </w:pPr>
+      <w:hyperlink r:id="rId7" w:history="1">
         <w:r>
           <w:rPr>
             <w:rStyle w:val="Hyperlink"/>
+            <w:b/>
+            <w:bCs/>
           </w:rPr>
-          <w:t>a</w:t>
-        </w:r>
-        <w:r>
-          <w:rPr>
-            <w:rStyle w:val="Hyperlink"/>
-          </w:rPr>
-          <w:t>ster</w:t>
+          <w:t>https://drive.google.com/drive/folders/1EKQkYHPX0QJ7n3E8rtm_vItmnowkBDrA</w:t>
         </w:r>
       </w:hyperlink>
     </w:p>
@@ -187,7 +229,6 @@
     <w:p>
       <w:pPr>
         <w:rPr>
-          <w:rFonts w:hint="cs"/>
           <w:i/>
           <w:rtl/>
         </w:rPr>
@@ -1523,7 +1564,7 @@
                     </pic:cNvPicPr>
                   </pic:nvPicPr>
                   <pic:blipFill>
-                    <a:blip r:embed="rId7">
+                    <a:blip r:embed="rId8">
                       <a:extLst>
                         <a:ext uri="{28A0092B-C50C-407E-A947-70E740481C1C}">
                           <a14:useLocalDpi xmlns:a14="http://schemas.microsoft.com/office/drawing/2010/main" val="0"/>
@@ -1613,7 +1654,7 @@
                     </pic:cNvPicPr>
                   </pic:nvPicPr>
                   <pic:blipFill>
-                    <a:blip r:embed="rId8">
+                    <a:blip r:embed="rId9">
                       <a:extLst>
                         <a:ext uri="{28A0092B-C50C-407E-A947-70E740481C1C}">
                           <a14:useLocalDpi xmlns:a14="http://schemas.microsoft.com/office/drawing/2010/main" val="0"/>
@@ -1726,7 +1767,7 @@
                     </pic:cNvPicPr>
                   </pic:nvPicPr>
                   <pic:blipFill>
-                    <a:blip r:embed="rId9">
+                    <a:blip r:embed="rId10">
                       <a:extLst>
                         <a:ext uri="{28A0092B-C50C-407E-A947-70E740481C1C}">
                           <a14:useLocalDpi xmlns:a14="http://schemas.microsoft.com/office/drawing/2010/main" val="0"/>
@@ -4229,7 +4270,6 @@
     <w:p>
       <w:pPr>
         <w:rPr>
-          <w:rFonts w:hint="cs"/>
           <w:rtl/>
         </w:rPr>
       </w:pPr>
@@ -4280,7 +4320,7 @@
                     </pic:cNvPicPr>
                   </pic:nvPicPr>
                   <pic:blipFill>
-                    <a:blip r:embed="rId10">
+                    <a:blip r:embed="rId11">
                       <a:extLst>
                         <a:ext uri="{28A0092B-C50C-407E-A947-70E740481C1C}">
                           <a14:useLocalDpi xmlns:a14="http://schemas.microsoft.com/office/drawing/2010/main" val="0"/>
@@ -5568,7 +5608,7 @@
                     </pic:cNvPicPr>
                   </pic:nvPicPr>
                   <pic:blipFill>
-                    <a:blip r:embed="rId11">
+                    <a:blip r:embed="rId12">
                       <a:extLst>
                         <a:ext uri="{28A0092B-C50C-407E-A947-70E740481C1C}">
                           <a14:useLocalDpi xmlns:a14="http://schemas.microsoft.com/office/drawing/2010/main" val="0"/>
@@ -6665,7 +6705,7 @@
                     </pic:cNvPicPr>
                   </pic:nvPicPr>
                   <pic:blipFill>
-                    <a:blip r:embed="rId12">
+                    <a:blip r:embed="rId13">
                       <a:extLst>
                         <a:ext uri="{28A0092B-C50C-407E-A947-70E740481C1C}">
                           <a14:useLocalDpi xmlns:a14="http://schemas.microsoft.com/office/drawing/2010/main" val="0"/>

</xml_diff>

<commit_message>
Final Project- edited docx and few files
</commit_message>
<xml_diff>
--- a/Mini project in Image Processing - Video Jenre.docx
+++ b/Mini project in Image Processing - Video Jenre.docx
@@ -191,7 +191,6 @@
       <w:pPr>
         <w:jc w:val="right"/>
         <w:rPr>
-          <w:rFonts w:hint="cs"/>
           <w:b/>
           <w:bCs/>
           <w:rtl/>
@@ -694,24 +693,16 @@
         <w:rPr>
           <w:i/>
         </w:rPr>
-        <w:t xml:space="preserve">Feature </w:t>
-      </w:r>
-      <w:proofErr w:type="gramStart"/>
-      <w:r>
-        <w:rPr>
+        <w:t>Feature Extractor</w:t>
+      </w:r>
+      <w:r>
+        <w:rPr>
+          <w:rFonts w:hint="cs"/>
           <w:i/>
-        </w:rPr>
-        <w:t>Extractor</w:t>
-      </w:r>
-      <w:r>
-        <w:rPr>
-          <w:rFonts w:hint="cs"/>
-          <w:i/>
           <w:rtl/>
         </w:rPr>
         <w:t xml:space="preserve"> .</w:t>
       </w:r>
-      <w:proofErr w:type="gramEnd"/>
     </w:p>
     <w:p>
       <w:pPr>
@@ -732,7 +723,6 @@
         </w:rPr>
         <w:t xml:space="preserve">LSTM </w:t>
       </w:r>
-      <w:proofErr w:type="gramStart"/>
       <w:r>
         <w:rPr>
           <w:rFonts w:hint="cs"/>
@@ -754,16 +744,7 @@
           <w:i/>
           <w:rtl/>
         </w:rPr>
-        <w:t xml:space="preserve"> רשת</w:t>
-      </w:r>
-      <w:proofErr w:type="gramEnd"/>
-      <w:r>
-        <w:rPr>
-          <w:rFonts w:hint="cs"/>
-          <w:i/>
-          <w:rtl/>
-        </w:rPr>
-        <w:t xml:space="preserve"> </w:t>
+        <w:t xml:space="preserve"> רשת </w:t>
       </w:r>
       <w:r>
         <w:rPr>
@@ -1204,7 +1185,7 @@
           <w:sz w:val="21"/>
           <w:szCs w:val="21"/>
         </w:rPr>
-        <w:t>vit_pytorch</w:t>
+        <w:t>sklearn</w:t>
       </w:r>
       <w:proofErr w:type="spellEnd"/>
       <w:r>
@@ -1224,7 +1205,7 @@
           <w:sz w:val="21"/>
           <w:szCs w:val="21"/>
         </w:rPr>
-        <w:t>sklearn</w:t>
+        <w:t>colorama</w:t>
       </w:r>
       <w:proofErr w:type="spellEnd"/>
       <w:r>
@@ -1235,75 +1216,6 @@
           <w:szCs w:val="21"/>
         </w:rPr>
         <w:t xml:space="preserve">, </w:t>
-      </w:r>
-      <w:proofErr w:type="spellStart"/>
-      <w:r>
-        <w:rPr>
-          <w:rFonts w:ascii="Lucida Sans Typewriter" w:hAnsi="Lucida Sans Typewriter"/>
-          <w:color w:val="A9B7C6"/>
-          <w:sz w:val="21"/>
-          <w:szCs w:val="21"/>
-        </w:rPr>
-        <w:t>colorama</w:t>
-      </w:r>
-      <w:proofErr w:type="spellEnd"/>
-      <w:r>
-        <w:rPr>
-          <w:rFonts w:ascii="Lucida Sans Typewriter" w:hAnsi="Lucida Sans Typewriter"/>
-          <w:color w:val="A9B7C6"/>
-          <w:sz w:val="21"/>
-          <w:szCs w:val="21"/>
-        </w:rPr>
-        <w:t xml:space="preserve">, </w:t>
-      </w:r>
-      <w:proofErr w:type="spellStart"/>
-      <w:r>
-        <w:rPr>
-          <w:rFonts w:ascii="Lucida Sans Typewriter" w:hAnsi="Lucida Sans Typewriter"/>
-          <w:color w:val="A9B7C6"/>
-          <w:sz w:val="21"/>
-          <w:szCs w:val="21"/>
-        </w:rPr>
-        <w:t>LSTMmodel</w:t>
-      </w:r>
-      <w:proofErr w:type="spellEnd"/>
-      <w:r>
-        <w:rPr>
-          <w:rFonts w:ascii="Lucida Sans Typewriter" w:hAnsi="Lucida Sans Typewriter"/>
-          <w:color w:val="A9B7C6"/>
-          <w:sz w:val="21"/>
-          <w:szCs w:val="21"/>
-        </w:rPr>
-        <w:t xml:space="preserve">, </w:t>
-      </w:r>
-      <w:proofErr w:type="spellStart"/>
-      <w:r>
-        <w:rPr>
-          <w:rFonts w:ascii="Lucida Sans Typewriter" w:hAnsi="Lucida Sans Typewriter"/>
-          <w:color w:val="A9B7C6"/>
-          <w:sz w:val="21"/>
-          <w:szCs w:val="21"/>
-        </w:rPr>
-        <w:t>Video_Dataset</w:t>
-      </w:r>
-      <w:proofErr w:type="spellEnd"/>
-      <w:r>
-        <w:rPr>
-          <w:rFonts w:ascii="Lucida Sans Typewriter" w:hAnsi="Lucida Sans Typewriter"/>
-          <w:color w:val="A9B7C6"/>
-          <w:sz w:val="21"/>
-          <w:szCs w:val="21"/>
-        </w:rPr>
-        <w:t>,</w:t>
-      </w:r>
-      <w:r>
-        <w:rPr>
-          <w:rFonts w:ascii="Lucida Sans Typewriter" w:hAnsi="Lucida Sans Typewriter"/>
-          <w:color w:val="A9B7C6"/>
-          <w:sz w:val="21"/>
-          <w:szCs w:val="21"/>
-        </w:rPr>
-        <w:t xml:space="preserve"> </w:t>
       </w:r>
       <w:proofErr w:type="spellStart"/>
       <w:r>
@@ -2346,21 +2258,12 @@
         </w:rPr>
         <w:t xml:space="preserve">, </w:t>
       </w:r>
-      <w:proofErr w:type="gramStart"/>
-      <w:r>
-        <w:rPr>
-          <w:rFonts w:ascii="Arial" w:eastAsia="Times New Roman" w:hAnsi="Arial" w:cs="Arial"/>
-          <w:color w:val="000000"/>
-        </w:rPr>
-        <w:t>Speeches</w:t>
-      </w:r>
-      <w:proofErr w:type="gramEnd"/>
-      <w:r>
-        <w:rPr>
-          <w:rFonts w:ascii="Arial" w:eastAsia="Times New Roman" w:hAnsi="Arial" w:cs="Arial"/>
-          <w:color w:val="000000"/>
-        </w:rPr>
-        <w:t xml:space="preserve"> and Lectures-Talks</w:t>
+      <w:r>
+        <w:rPr>
+          <w:rFonts w:ascii="Arial" w:eastAsia="Times New Roman" w:hAnsi="Arial" w:cs="Arial"/>
+          <w:color w:val="000000"/>
+        </w:rPr>
+        <w:t>Speeches and Lectures-Talks</w:t>
       </w:r>
       <w:r>
         <w:rPr>
@@ -2782,27 +2685,7 @@
                 <w:sz w:val="18"/>
                 <w:szCs w:val="18"/>
               </w:rPr>
-              <w:t xml:space="preserve">                             precision    </w:t>
-            </w:r>
-            <w:proofErr w:type="gramStart"/>
-            <w:r>
-              <w:rPr>
-                <w:rFonts w:ascii="Consolas" w:eastAsia="Times New Roman" w:hAnsi="Consolas" w:cs="Segoe UI"/>
-                <w:color w:val="ADBAC7"/>
-                <w:sz w:val="18"/>
-                <w:szCs w:val="18"/>
-              </w:rPr>
-              <w:t>recall  f</w:t>
-            </w:r>
-            <w:proofErr w:type="gramEnd"/>
-            <w:r>
-              <w:rPr>
-                <w:rFonts w:ascii="Consolas" w:eastAsia="Times New Roman" w:hAnsi="Consolas" w:cs="Segoe UI"/>
-                <w:color w:val="ADBAC7"/>
-                <w:sz w:val="18"/>
-                <w:szCs w:val="18"/>
-              </w:rPr>
-              <w:t>1-score   support</w:t>
+              <w:t xml:space="preserve">                             precision    recall  f1-score   support</w:t>
             </w:r>
           </w:p>
         </w:tc>
@@ -3714,27 +3597,7 @@
                 <w:sz w:val="18"/>
                 <w:szCs w:val="18"/>
               </w:rPr>
-              <w:t xml:space="preserve">          </w:t>
-            </w:r>
-            <w:proofErr w:type="gramStart"/>
-            <w:r>
-              <w:rPr>
-                <w:rFonts w:ascii="Consolas" w:eastAsia="Times New Roman" w:hAnsi="Consolas" w:cs="Segoe UI"/>
-                <w:color w:val="ADBAC7"/>
-                <w:sz w:val="18"/>
-                <w:szCs w:val="18"/>
-              </w:rPr>
-              <w:t>Swimming(</w:t>
-            </w:r>
-            <w:proofErr w:type="gramEnd"/>
-            <w:r>
-              <w:rPr>
-                <w:rFonts w:ascii="Consolas" w:eastAsia="Times New Roman" w:hAnsi="Consolas" w:cs="Segoe UI"/>
-                <w:color w:val="ADBAC7"/>
-                <w:sz w:val="18"/>
-                <w:szCs w:val="18"/>
-              </w:rPr>
-              <w:t>in Pool)       0.00      0.00      0.00       102</w:t>
+              <w:t xml:space="preserve">          Swimming(in Pool)       0.00      0.00      0.00       102</w:t>
             </w:r>
           </w:p>
         </w:tc>
@@ -4559,27 +4422,7 @@
                 <w:sz w:val="18"/>
                 <w:szCs w:val="18"/>
               </w:rPr>
-              <w:t xml:space="preserve">                             precision    </w:t>
-            </w:r>
-            <w:proofErr w:type="gramStart"/>
-            <w:r>
-              <w:rPr>
-                <w:rFonts w:ascii="Consolas" w:eastAsia="Times New Roman" w:hAnsi="Consolas" w:cs="Segoe UI"/>
-                <w:color w:val="ADBAC7"/>
-                <w:sz w:val="18"/>
-                <w:szCs w:val="18"/>
-              </w:rPr>
-              <w:t>recall  f</w:t>
-            </w:r>
-            <w:proofErr w:type="gramEnd"/>
-            <w:r>
-              <w:rPr>
-                <w:rFonts w:ascii="Consolas" w:eastAsia="Times New Roman" w:hAnsi="Consolas" w:cs="Segoe UI"/>
-                <w:color w:val="ADBAC7"/>
-                <w:sz w:val="18"/>
-                <w:szCs w:val="18"/>
-              </w:rPr>
-              <w:t>1-score   support</w:t>
+              <w:t xml:space="preserve">                             precision    recall  f1-score   support</w:t>
             </w:r>
           </w:p>
         </w:tc>
@@ -5856,27 +5699,7 @@
                 <w:sz w:val="18"/>
                 <w:szCs w:val="18"/>
               </w:rPr>
-              <w:t xml:space="preserve">                             precision    </w:t>
-            </w:r>
-            <w:proofErr w:type="gramStart"/>
-            <w:r>
-              <w:rPr>
-                <w:rFonts w:ascii="Consolas" w:eastAsia="Times New Roman" w:hAnsi="Consolas" w:cs="Segoe UI"/>
-                <w:color w:val="ADBAC7"/>
-                <w:sz w:val="18"/>
-                <w:szCs w:val="18"/>
-              </w:rPr>
-              <w:t>recall  f</w:t>
-            </w:r>
-            <w:proofErr w:type="gramEnd"/>
-            <w:r>
-              <w:rPr>
-                <w:rFonts w:ascii="Consolas" w:eastAsia="Times New Roman" w:hAnsi="Consolas" w:cs="Segoe UI"/>
-                <w:color w:val="ADBAC7"/>
-                <w:sz w:val="18"/>
-                <w:szCs w:val="18"/>
-              </w:rPr>
-              <w:t>1-score   support</w:t>
+              <w:t xml:space="preserve">                             precision    recall  f1-score   support</w:t>
             </w:r>
           </w:p>
         </w:tc>
@@ -7385,7 +7208,6 @@
         <w:t xml:space="preserve">Soccer, </w:t>
       </w:r>
       <w:proofErr w:type="spellStart"/>
-      <w:proofErr w:type="gramStart"/>
       <w:r>
         <w:rPr>
           <w:rFonts w:ascii="Arial" w:eastAsia="Times New Roman" w:hAnsi="Arial" w:cs="Arial"/>
@@ -7394,7 +7216,6 @@
         <w:t>Basketball,American</w:t>
       </w:r>
       <w:proofErr w:type="spellEnd"/>
-      <w:proofErr w:type="gramEnd"/>
       <w:r>
         <w:rPr>
           <w:rFonts w:ascii="Arial" w:eastAsia="Times New Roman" w:hAnsi="Arial" w:cs="Arial"/>

</xml_diff>